<commit_message>
- Update Meeting-Minutes-May-27.docx - Create Meeting-Minutes-June-1.docx
</commit_message>
<xml_diff>
--- a/document/Meeting/MeetingMinutes/Meeting-Minutes-May-27.docx
+++ b/document/Meeting/MeetingMinutes/Meeting-Minutes-May-27.docx
@@ -1219,7 +1219,33 @@
           <w:sz w:val="24"/>
           <w:lang w:val="en-US"/>
         </w:rPr>
-        <w:t>ocation, creating address table</w:t>
+        <w:t xml:space="preserve">ocation, creating </w:t>
+      </w:r>
+      <w:proofErr w:type="spellStart"/>
+      <w:r>
+        <w:rPr>
+          <w:rFonts w:cstheme="minorHAnsi"/>
+          <w:sz w:val="24"/>
+          <w:lang w:val="en-US"/>
+        </w:rPr>
+        <w:t>a</w:t>
+      </w:r>
+      <w:r>
+        <w:rPr>
+          <w:rFonts w:cstheme="minorHAnsi"/>
+          <w:sz w:val="24"/>
+          <w:lang w:val="en-US"/>
+        </w:rPr>
+        <w:t>address</w:t>
+      </w:r>
+      <w:proofErr w:type="spellEnd"/>
+      <w:r>
+        <w:rPr>
+          <w:rFonts w:cstheme="minorHAnsi"/>
+          <w:sz w:val="24"/>
+          <w:lang w:val="en-US"/>
+        </w:rPr>
+        <w:t xml:space="preserve"> table</w:t>
       </w:r>
       <w:r>
         <w:rPr>
@@ -1673,7 +1699,23 @@
           <w:sz w:val="24"/>
           <w:lang w:val="en-US"/>
         </w:rPr>
-        <w:t xml:space="preserve"> schools, multilingualism, the suffix is applied</w:t>
+        <w:t xml:space="preserve"> schools, multilingualism, the suffix </w:t>
+      </w:r>
+      <w:r>
+        <w:rPr>
+          <w:rFonts w:cstheme="minorHAnsi"/>
+          <w:sz w:val="24"/>
+          <w:lang w:val="en-US"/>
+        </w:rPr>
+        <w:t>are</w:t>
+      </w:r>
+      <w:r>
+        <w:rPr>
+          <w:rFonts w:cstheme="minorHAnsi"/>
+          <w:sz w:val="24"/>
+          <w:lang w:val="en-US"/>
+        </w:rPr>
+        <w:t xml:space="preserve"> applied</w:t>
       </w:r>
       <w:r>
         <w:rPr>
@@ -1764,7 +1806,17 @@
           <w:sz w:val="24"/>
           <w:lang w:val="en-US"/>
         </w:rPr>
-        <w:t>Data assets, business to do before; usecase later.</w:t>
+        <w:t>Da</w:t>
+      </w:r>
+      <w:bookmarkStart w:id="0" w:name="_GoBack"/>
+      <w:bookmarkEnd w:id="0"/>
+      <w:r>
+        <w:rPr>
+          <w:rFonts w:cstheme="minorHAnsi"/>
+          <w:sz w:val="24"/>
+          <w:lang w:val="en-US"/>
+        </w:rPr>
+        <w:t>ta assets, business to do before; usecase later.</w:t>
       </w:r>
     </w:p>
     <w:p>
@@ -2032,8 +2084,6 @@
         </w:rPr>
         <w:t>1</w:t>
       </w:r>
-      <w:bookmarkStart w:id="0" w:name="_GoBack"/>
-      <w:bookmarkEnd w:id="0"/>
       <w:r>
         <w:rPr>
           <w:rFonts w:cstheme="minorHAnsi"/>

</xml_diff>